<commit_message>
updated rsq and quant gen tables
</commit_message>
<xml_diff>
--- a/Figures_Tables/Comparing_ANOVA/ANOVA_comparison_table_reproducible.docx
+++ b/Figures_Tables/Comparing_ANOVA/ANOVA_comparison_table_reproducible.docx
@@ -2460,7 +2460,39 @@
                 <w:szCs w:val="22"/>
                 <w:color w:val="000000"/>
               </w:rPr>
-              <w:t xml:space="preserve">U x S</w:t>
+              <w:t xml:space="preserve">Urb. score</w:t>
+            </w:r>
+          </w:p>
+        </w:tc>
+        <w:tc>
+          <w:tcPr>
+            <w:tcBorders>
+              <w:bottom w:val="single" w:sz="8" w:space="0" w:color="666666"/>
+              <w:top w:val="single" w:sz="8" w:space="0" w:color="666666"/>
+            </w:tcBorders>
+            <w:shd w:val="clear" w:color="auto" w:fill="FFFFFF"/>
+            <w:tcMar>
+              <w:top w:w="0" w:type="dxa"/>
+              <w:bottom w:w="0" w:type="dxa"/>
+              <w:left w:w="0" w:type="dxa"/>
+              <w:right w:w="0" w:type="dxa"/>
+            </w:tcMar>
+            <w:vAlign w:val="center"/>
+          </w:tcPr>
+          <w:p>
+            <w:pPr>
+              <w:jc w:val="center"/>
+              <w:spacing w:after="60" w:before="60" w:line="240"/>
+              <w:ind w:firstLine="0" w:left="60" w:right="60"/>
+            </w:pPr>
+            <w:r xmlns:w="http://schemas.openxmlformats.org/wordprocessingml/2006/main" xmlns:wp="http://schemas.openxmlformats.org/drawingml/2006/wordprocessingDrawing" xmlns:r="http://schemas.openxmlformats.org/officeDocument/2006/relationships" xmlns:w14="http://schemas.microsoft.com/office/word/2010/wordml">
+              <w:rPr>
+                <w:rFonts w:ascii="Arial" w:hAnsi="Arial" w:eastAsia="Arial" w:cs="Arial"/>
+                <w:sz w:val="22"/>
+                <w:szCs w:val="22"/>
+                <w:color w:val="000000"/>
+              </w:rPr>
+              <w:t xml:space="preserve">0.396</w:t>
             </w:r>
           </w:p>
         </w:tc>
@@ -2493,40 +2525,7 @@
                 <w:szCs w:val="22"/>
                 <w:color w:val="000000"/>
               </w:rPr>
-              <w:t xml:space="preserve">-</w:t>
-            </w:r>
-          </w:p>
-        </w:tc>
-        <w:tc>
-          <w:tcPr>
-            <w:tcBorders>
-              <w:bottom w:val="single" w:sz="8" w:space="0" w:color="666666"/>
-              <w:top w:val="single" w:sz="8" w:space="0" w:color="666666"/>
-            </w:tcBorders>
-            <w:shd w:val="clear" w:color="auto" w:fill="FFFFFF"/>
-            <w:tcMar>
-              <w:top w:w="0" w:type="dxa"/>
-              <w:bottom w:w="0" w:type="dxa"/>
-              <w:left w:w="0" w:type="dxa"/>
-              <w:right w:w="0" w:type="dxa"/>
-            </w:tcMar>
-            <w:vAlign w:val="center"/>
-          </w:tcPr>
-          <w:p>
-            <w:pPr>
-              <w:jc w:val="center"/>
-              <w:spacing w:after="60" w:before="60" w:line="240"/>
-              <w:ind w:firstLine="0" w:left="60" w:right="60"/>
-            </w:pPr>
-            <w:r xmlns:w="http://schemas.openxmlformats.org/wordprocessingml/2006/main" xmlns:wp="http://schemas.openxmlformats.org/drawingml/2006/wordprocessingDrawing" xmlns:r="http://schemas.openxmlformats.org/officeDocument/2006/relationships" xmlns:w14="http://schemas.microsoft.com/office/word/2010/wordml">
-              <w:rPr>
-                <w:rFonts w:ascii="Arial" w:hAnsi="Arial" w:eastAsia="Arial" w:cs="Arial"/>
-                <w:b/>
-                <w:sz w:val="22"/>
-                <w:szCs w:val="22"/>
-                <w:color w:val="000000"/>
-              </w:rPr>
-              <w:t xml:space="preserve">0.006</w:t>
+              <w:t xml:space="preserve">0.022</w:t>
             </w:r>
           </w:p>
         </w:tc>
@@ -2624,7 +2623,7 @@
                 <w:szCs w:val="22"/>
                 <w:color w:val="000000"/>
               </w:rPr>
-              <w:t xml:space="preserve">Flowers per inflorescence</w:t>
+              <w:t xml:space="preserve">Flowering duration</w:t>
             </w:r>
           </w:p>
         </w:tc>
@@ -2656,7 +2655,7 @@
                 <w:szCs w:val="22"/>
                 <w:color w:val="000000"/>
               </w:rPr>
-              <w:t xml:space="preserve">Distance</w:t>
+              <w:t xml:space="preserve">Urb. Score</w:t>
             </w:r>
           </w:p>
         </w:tc>
@@ -2688,39 +2687,7 @@
                 <w:szCs w:val="22"/>
                 <w:color w:val="000000"/>
               </w:rPr>
-              <w:t xml:space="preserve">Subtransect</w:t>
-            </w:r>
-          </w:p>
-        </w:tc>
-        <w:tc>
-          <w:tcPr>
-            <w:tcBorders>
-              <w:bottom w:val="single" w:sz="8" w:space="0" w:color="666666"/>
-              <w:top w:val="single" w:sz="8" w:space="0" w:color="666666"/>
-            </w:tcBorders>
-            <w:shd w:val="clear" w:color="auto" w:fill="FFFFFF"/>
-            <w:tcMar>
-              <w:top w:w="0" w:type="dxa"/>
-              <w:bottom w:w="0" w:type="dxa"/>
-              <w:left w:w="0" w:type="dxa"/>
-              <w:right w:w="0" w:type="dxa"/>
-            </w:tcMar>
-            <w:vAlign w:val="center"/>
-          </w:tcPr>
-          <w:p>
-            <w:pPr>
-              <w:jc w:val="center"/>
-              <w:spacing w:after="60" w:before="60" w:line="240"/>
-              <w:ind w:firstLine="0" w:left="60" w:right="60"/>
-            </w:pPr>
-            <w:r xmlns:w="http://schemas.openxmlformats.org/wordprocessingml/2006/main" xmlns:wp="http://schemas.openxmlformats.org/drawingml/2006/wordprocessingDrawing" xmlns:r="http://schemas.openxmlformats.org/officeDocument/2006/relationships" xmlns:w14="http://schemas.microsoft.com/office/word/2010/wordml">
-              <w:rPr>
-                <w:rFonts w:ascii="Arial" w:hAnsi="Arial" w:eastAsia="Arial" w:cs="Arial"/>
-                <w:sz w:val="22"/>
-                <w:szCs w:val="22"/>
-                <w:color w:val="000000"/>
-              </w:rPr>
-              <w:t xml:space="preserve">0.071</w:t>
+              <w:t xml:space="preserve">U x S</w:t>
             </w:r>
           </w:p>
         </w:tc>
@@ -2753,7 +2720,40 @@
                 <w:szCs w:val="22"/>
                 <w:color w:val="000000"/>
               </w:rPr>
-              <w:t xml:space="preserve">0.039</w:t>
+              <w:t xml:space="preserve">-</w:t>
+            </w:r>
+          </w:p>
+        </w:tc>
+        <w:tc>
+          <w:tcPr>
+            <w:tcBorders>
+              <w:bottom w:val="single" w:sz="8" w:space="0" w:color="666666"/>
+              <w:top w:val="single" w:sz="8" w:space="0" w:color="666666"/>
+            </w:tcBorders>
+            <w:shd w:val="clear" w:color="auto" w:fill="FFFFFF"/>
+            <w:tcMar>
+              <w:top w:w="0" w:type="dxa"/>
+              <w:bottom w:w="0" w:type="dxa"/>
+              <w:left w:w="0" w:type="dxa"/>
+              <w:right w:w="0" w:type="dxa"/>
+            </w:tcMar>
+            <w:vAlign w:val="center"/>
+          </w:tcPr>
+          <w:p>
+            <w:pPr>
+              <w:jc w:val="center"/>
+              <w:spacing w:after="60" w:before="60" w:line="240"/>
+              <w:ind w:firstLine="0" w:left="60" w:right="60"/>
+            </w:pPr>
+            <w:r xmlns:w="http://schemas.openxmlformats.org/wordprocessingml/2006/main" xmlns:wp="http://schemas.openxmlformats.org/drawingml/2006/wordprocessingDrawing" xmlns:r="http://schemas.openxmlformats.org/officeDocument/2006/relationships" xmlns:w14="http://schemas.microsoft.com/office/word/2010/wordml">
+              <w:rPr>
+                <w:rFonts w:ascii="Arial" w:hAnsi="Arial" w:eastAsia="Arial" w:cs="Arial"/>
+                <w:b/>
+                <w:sz w:val="22"/>
+                <w:szCs w:val="22"/>
+                <w:color w:val="000000"/>
+              </w:rPr>
+              <w:t xml:space="preserve">0.006</w:t>
             </w:r>
           </w:p>
         </w:tc>
@@ -2883,6 +2883,233 @@
                 <w:szCs w:val="22"/>
                 <w:color w:val="000000"/>
               </w:rPr>
+              <w:t xml:space="preserve">Distance</w:t>
+            </w:r>
+          </w:p>
+        </w:tc>
+        <w:tc>
+          <w:tcPr>
+            <w:tcBorders>
+              <w:bottom w:val="single" w:sz="8" w:space="0" w:color="666666"/>
+              <w:top w:val="single" w:sz="8" w:space="0" w:color="666666"/>
+            </w:tcBorders>
+            <w:shd w:val="clear" w:color="auto" w:fill="FFFFFF"/>
+            <w:tcMar>
+              <w:top w:w="0" w:type="dxa"/>
+              <w:bottom w:w="0" w:type="dxa"/>
+              <w:left w:w="0" w:type="dxa"/>
+              <w:right w:w="0" w:type="dxa"/>
+            </w:tcMar>
+            <w:vAlign w:val="center"/>
+          </w:tcPr>
+          <w:p>
+            <w:pPr>
+              <w:jc w:val="left"/>
+              <w:spacing w:after="60" w:before="60" w:line="240"/>
+              <w:ind w:firstLine="0" w:left="60" w:right="60"/>
+            </w:pPr>
+            <w:r xmlns:w="http://schemas.openxmlformats.org/wordprocessingml/2006/main" xmlns:wp="http://schemas.openxmlformats.org/drawingml/2006/wordprocessingDrawing" xmlns:r="http://schemas.openxmlformats.org/officeDocument/2006/relationships" xmlns:w14="http://schemas.microsoft.com/office/word/2010/wordml">
+              <w:rPr>
+                <w:rFonts w:ascii="Arial" w:hAnsi="Arial" w:eastAsia="Arial" w:cs="Arial"/>
+                <w:sz w:val="22"/>
+                <w:szCs w:val="22"/>
+                <w:color w:val="000000"/>
+              </w:rPr>
+              <w:t xml:space="preserve">Subtransect</w:t>
+            </w:r>
+          </w:p>
+        </w:tc>
+        <w:tc>
+          <w:tcPr>
+            <w:tcBorders>
+              <w:bottom w:val="single" w:sz="8" w:space="0" w:color="666666"/>
+              <w:top w:val="single" w:sz="8" w:space="0" w:color="666666"/>
+            </w:tcBorders>
+            <w:shd w:val="clear" w:color="auto" w:fill="FFFFFF"/>
+            <w:tcMar>
+              <w:top w:w="0" w:type="dxa"/>
+              <w:bottom w:w="0" w:type="dxa"/>
+              <w:left w:w="0" w:type="dxa"/>
+              <w:right w:w="0" w:type="dxa"/>
+            </w:tcMar>
+            <w:vAlign w:val="center"/>
+          </w:tcPr>
+          <w:p>
+            <w:pPr>
+              <w:jc w:val="center"/>
+              <w:spacing w:after="60" w:before="60" w:line="240"/>
+              <w:ind w:firstLine="0" w:left="60" w:right="60"/>
+            </w:pPr>
+            <w:r xmlns:w="http://schemas.openxmlformats.org/wordprocessingml/2006/main" xmlns:wp="http://schemas.openxmlformats.org/drawingml/2006/wordprocessingDrawing" xmlns:r="http://schemas.openxmlformats.org/officeDocument/2006/relationships" xmlns:w14="http://schemas.microsoft.com/office/word/2010/wordml">
+              <w:rPr>
+                <w:rFonts w:ascii="Arial" w:hAnsi="Arial" w:eastAsia="Arial" w:cs="Arial"/>
+                <w:sz w:val="22"/>
+                <w:szCs w:val="22"/>
+                <w:color w:val="000000"/>
+              </w:rPr>
+              <w:t xml:space="preserve">0.071</w:t>
+            </w:r>
+          </w:p>
+        </w:tc>
+        <w:tc>
+          <w:tcPr>
+            <w:tcBorders>
+              <w:bottom w:val="single" w:sz="8" w:space="0" w:color="666666"/>
+              <w:top w:val="single" w:sz="8" w:space="0" w:color="666666"/>
+            </w:tcBorders>
+            <w:shd w:val="clear" w:color="auto" w:fill="FFFFFF"/>
+            <w:tcMar>
+              <w:top w:w="0" w:type="dxa"/>
+              <w:bottom w:w="0" w:type="dxa"/>
+              <w:left w:w="0" w:type="dxa"/>
+              <w:right w:w="0" w:type="dxa"/>
+            </w:tcMar>
+            <w:vAlign w:val="center"/>
+          </w:tcPr>
+          <w:p>
+            <w:pPr>
+              <w:jc w:val="center"/>
+              <w:spacing w:after="60" w:before="60" w:line="240"/>
+              <w:ind w:firstLine="0" w:left="60" w:right="60"/>
+            </w:pPr>
+            <w:r xmlns:w="http://schemas.openxmlformats.org/wordprocessingml/2006/main" xmlns:wp="http://schemas.openxmlformats.org/drawingml/2006/wordprocessingDrawing" xmlns:r="http://schemas.openxmlformats.org/officeDocument/2006/relationships" xmlns:w14="http://schemas.microsoft.com/office/word/2010/wordml">
+              <w:rPr>
+                <w:rFonts w:ascii="Arial" w:hAnsi="Arial" w:eastAsia="Arial" w:cs="Arial"/>
+                <w:b/>
+                <w:sz w:val="22"/>
+                <w:szCs w:val="22"/>
+                <w:color w:val="000000"/>
+              </w:rPr>
+              <w:t xml:space="preserve">0.039</w:t>
+            </w:r>
+          </w:p>
+        </w:tc>
+      </w:tr>
+      <w:tr>
+        <w:trPr>
+          <w:cantSplit/>
+          <w:trHeight w:val="508" w:hRule="auto"/>
+        </w:trPr>
+        <w:tc>
+          <w:tcPr>
+            <w:vMerge/>
+            <w:tcBorders>
+              <w:bottom w:val="single" w:sz="8" w:space="0" w:color="666666"/>
+              <w:top w:val="single" w:sz="8" w:space="0" w:color="666666"/>
+              <w:right w:val="single" w:sz="8" w:space="0" w:color="666666"/>
+            </w:tcBorders>
+            <w:shd w:val="clear" w:color="auto" w:fill="FFFFFF"/>
+            <w:tcMar>
+              <w:top w:w="0" w:type="dxa"/>
+              <w:bottom w:w="0" w:type="dxa"/>
+              <w:left w:w="0" w:type="dxa"/>
+              <w:right w:w="0" w:type="dxa"/>
+            </w:tcMar>
+            <w:vAlign w:val="center"/>
+          </w:tcPr>
+          <w:p>
+            <w:pPr>
+              <w:jc w:val="center"/>
+              <w:spacing w:after="60" w:before="60" w:line="240"/>
+              <w:ind w:firstLine="0" w:left="60" w:right="60"/>
+            </w:pPr>
+          </w:p>
+        </w:tc>
+        <w:tc>
+          <w:tcPr>
+            <w:tcBorders>
+              <w:bottom w:val="single" w:sz="8" w:space="0" w:color="666666"/>
+              <w:top w:val="single" w:sz="8" w:space="0" w:color="666666"/>
+              <w:left w:val="single" w:sz="8" w:space="0" w:color="666666"/>
+              <w:right w:val="single" w:sz="8" w:space="0" w:color="666666"/>
+            </w:tcBorders>
+            <w:shd w:val="clear" w:color="auto" w:fill="FFFFFF"/>
+            <w:tcMar>
+              <w:top w:w="0" w:type="dxa"/>
+              <w:bottom w:w="0" w:type="dxa"/>
+              <w:left w:w="0" w:type="dxa"/>
+              <w:right w:w="0" w:type="dxa"/>
+            </w:tcMar>
+            <w:vAlign w:val="center"/>
+          </w:tcPr>
+          <w:p>
+            <w:pPr>
+              <w:jc w:val="center"/>
+              <w:spacing w:after="60" w:before="60" w:line="240"/>
+              <w:ind w:firstLine="0" w:left="60" w:right="60"/>
+            </w:pPr>
+            <w:r xmlns:w="http://schemas.openxmlformats.org/wordprocessingml/2006/main" xmlns:wp="http://schemas.openxmlformats.org/drawingml/2006/wordprocessingDrawing" xmlns:r="http://schemas.openxmlformats.org/officeDocument/2006/relationships" xmlns:w14="http://schemas.microsoft.com/office/word/2010/wordml">
+              <w:rPr>
+                <w:rFonts w:ascii="Arial" w:hAnsi="Arial" w:eastAsia="Arial" w:cs="Arial"/>
+                <w:sz w:val="22"/>
+                <w:szCs w:val="22"/>
+                <w:color w:val="000000"/>
+              </w:rPr>
+              <w:t xml:space="preserve">13</w:t>
+            </w:r>
+          </w:p>
+        </w:tc>
+        <w:tc>
+          <w:tcPr>
+            <w:tcBorders>
+              <w:bottom w:val="single" w:sz="8" w:space="0" w:color="666666"/>
+              <w:top w:val="single" w:sz="8" w:space="0" w:color="666666"/>
+              <w:left w:val="single" w:sz="8" w:space="0" w:color="666666"/>
+            </w:tcBorders>
+            <w:shd w:val="clear" w:color="auto" w:fill="FFFFFF"/>
+            <w:tcMar>
+              <w:top w:w="0" w:type="dxa"/>
+              <w:bottom w:w="0" w:type="dxa"/>
+              <w:left w:w="0" w:type="dxa"/>
+              <w:right w:w="0" w:type="dxa"/>
+            </w:tcMar>
+            <w:vAlign w:val="center"/>
+          </w:tcPr>
+          <w:p>
+            <w:pPr>
+              <w:jc w:val="left"/>
+              <w:spacing w:after="60" w:before="60" w:line="240"/>
+              <w:ind w:firstLine="0" w:left="60" w:right="60"/>
+            </w:pPr>
+            <w:r xmlns:w="http://schemas.openxmlformats.org/wordprocessingml/2006/main" xmlns:wp="http://schemas.openxmlformats.org/drawingml/2006/wordprocessingDrawing" xmlns:r="http://schemas.openxmlformats.org/officeDocument/2006/relationships" xmlns:w14="http://schemas.microsoft.com/office/word/2010/wordml">
+              <w:rPr>
+                <w:rFonts w:ascii="Arial" w:hAnsi="Arial" w:eastAsia="Arial" w:cs="Arial"/>
+                <w:sz w:val="22"/>
+                <w:szCs w:val="22"/>
+                <w:color w:val="000000"/>
+              </w:rPr>
+              <w:t xml:space="preserve">Flowers per inflorescence</w:t>
+            </w:r>
+          </w:p>
+        </w:tc>
+        <w:tc>
+          <w:tcPr>
+            <w:tcBorders>
+              <w:bottom w:val="single" w:sz="8" w:space="0" w:color="666666"/>
+              <w:top w:val="single" w:sz="8" w:space="0" w:color="666666"/>
+            </w:tcBorders>
+            <w:shd w:val="clear" w:color="auto" w:fill="FFFFFF"/>
+            <w:tcMar>
+              <w:top w:w="0" w:type="dxa"/>
+              <w:bottom w:w="0" w:type="dxa"/>
+              <w:left w:w="0" w:type="dxa"/>
+              <w:right w:w="0" w:type="dxa"/>
+            </w:tcMar>
+            <w:vAlign w:val="center"/>
+          </w:tcPr>
+          <w:p>
+            <w:pPr>
+              <w:jc w:val="left"/>
+              <w:spacing w:after="60" w:before="60" w:line="240"/>
+              <w:ind w:firstLine="0" w:left="60" w:right="60"/>
+            </w:pPr>
+            <w:r xmlns:w="http://schemas.openxmlformats.org/wordprocessingml/2006/main" xmlns:wp="http://schemas.openxmlformats.org/drawingml/2006/wordprocessingDrawing" xmlns:r="http://schemas.openxmlformats.org/officeDocument/2006/relationships" xmlns:w14="http://schemas.microsoft.com/office/word/2010/wordml">
+              <w:rPr>
+                <w:rFonts w:ascii="Arial" w:hAnsi="Arial" w:eastAsia="Arial" w:cs="Arial"/>
+                <w:sz w:val="22"/>
+                <w:szCs w:val="22"/>
+                <w:color w:val="000000"/>
+              </w:rPr>
               <w:t xml:space="preserve">Urb. score</w:t>
             </w:r>
           </w:p>
@@ -2981,6 +3208,233 @@
                 <w:color w:val="000000"/>
               </w:rPr>
               <w:t xml:space="preserve">0.142</w:t>
+            </w:r>
+          </w:p>
+        </w:tc>
+      </w:tr>
+      <w:tr>
+        <w:trPr>
+          <w:cantSplit/>
+          <w:trHeight w:val="467" w:hRule="auto"/>
+        </w:trPr>
+        <w:tc>
+          <w:tcPr>
+            <w:vMerge/>
+            <w:tcBorders>
+              <w:bottom w:val="single" w:sz="8" w:space="0" w:color="666666"/>
+              <w:top w:val="single" w:sz="8" w:space="0" w:color="666666"/>
+              <w:right w:val="single" w:sz="8" w:space="0" w:color="666666"/>
+            </w:tcBorders>
+            <w:shd w:val="clear" w:color="auto" w:fill="FFFFFF"/>
+            <w:tcMar>
+              <w:top w:w="0" w:type="dxa"/>
+              <w:bottom w:w="0" w:type="dxa"/>
+              <w:left w:w="0" w:type="dxa"/>
+              <w:right w:w="0" w:type="dxa"/>
+            </w:tcMar>
+            <w:vAlign w:val="center"/>
+          </w:tcPr>
+          <w:p>
+            <w:pPr>
+              <w:jc w:val="center"/>
+              <w:spacing w:after="60" w:before="60" w:line="240"/>
+              <w:ind w:firstLine="0" w:left="60" w:right="60"/>
+            </w:pPr>
+          </w:p>
+        </w:tc>
+        <w:tc>
+          <w:tcPr>
+            <w:tcBorders>
+              <w:bottom w:val="single" w:sz="8" w:space="0" w:color="666666"/>
+              <w:top w:val="single" w:sz="8" w:space="0" w:color="666666"/>
+              <w:left w:val="single" w:sz="8" w:space="0" w:color="666666"/>
+              <w:right w:val="single" w:sz="8" w:space="0" w:color="666666"/>
+            </w:tcBorders>
+            <w:shd w:val="clear" w:color="auto" w:fill="FFFFFF"/>
+            <w:tcMar>
+              <w:top w:w="0" w:type="dxa"/>
+              <w:bottom w:w="0" w:type="dxa"/>
+              <w:left w:w="0" w:type="dxa"/>
+              <w:right w:w="0" w:type="dxa"/>
+            </w:tcMar>
+            <w:vAlign w:val="center"/>
+          </w:tcPr>
+          <w:p>
+            <w:pPr>
+              <w:jc w:val="center"/>
+              <w:spacing w:after="60" w:before="60" w:line="240"/>
+              <w:ind w:firstLine="0" w:left="60" w:right="60"/>
+            </w:pPr>
+            <w:r xmlns:w="http://schemas.openxmlformats.org/wordprocessingml/2006/main" xmlns:wp="http://schemas.openxmlformats.org/drawingml/2006/wordprocessingDrawing" xmlns:r="http://schemas.openxmlformats.org/officeDocument/2006/relationships" xmlns:w14="http://schemas.microsoft.com/office/word/2010/wordml">
+              <w:rPr>
+                <w:rFonts w:ascii="Arial" w:hAnsi="Arial" w:eastAsia="Arial" w:cs="Arial"/>
+                <w:sz w:val="22"/>
+                <w:szCs w:val="22"/>
+                <w:color w:val="000000"/>
+              </w:rPr>
+              <w:t xml:space="preserve">14</w:t>
+            </w:r>
+          </w:p>
+        </w:tc>
+        <w:tc>
+          <w:tcPr>
+            <w:tcBorders>
+              <w:bottom w:val="single" w:sz="8" w:space="0" w:color="666666"/>
+              <w:top w:val="single" w:sz="8" w:space="0" w:color="666666"/>
+              <w:left w:val="single" w:sz="8" w:space="0" w:color="666666"/>
+            </w:tcBorders>
+            <w:shd w:val="clear" w:color="auto" w:fill="FFFFFF"/>
+            <w:tcMar>
+              <w:top w:w="0" w:type="dxa"/>
+              <w:bottom w:w="0" w:type="dxa"/>
+              <w:left w:w="0" w:type="dxa"/>
+              <w:right w:w="0" w:type="dxa"/>
+            </w:tcMar>
+            <w:vAlign w:val="center"/>
+          </w:tcPr>
+          <w:p>
+            <w:pPr>
+              <w:jc w:val="left"/>
+              <w:spacing w:after="60" w:before="60" w:line="240"/>
+              <w:ind w:firstLine="0" w:left="60" w:right="60"/>
+            </w:pPr>
+            <w:r xmlns:w="http://schemas.openxmlformats.org/wordprocessingml/2006/main" xmlns:wp="http://schemas.openxmlformats.org/drawingml/2006/wordprocessingDrawing" xmlns:r="http://schemas.openxmlformats.org/officeDocument/2006/relationships" xmlns:w14="http://schemas.microsoft.com/office/word/2010/wordml">
+              <w:rPr>
+                <w:rFonts w:ascii="Arial" w:hAnsi="Arial" w:eastAsia="Arial" w:cs="Arial"/>
+                <w:sz w:val="22"/>
+                <w:szCs w:val="22"/>
+                <w:color w:val="000000"/>
+              </w:rPr>
+              <w:t xml:space="preserve">Inflorescences</w:t>
+            </w:r>
+          </w:p>
+        </w:tc>
+        <w:tc>
+          <w:tcPr>
+            <w:tcBorders>
+              <w:bottom w:val="single" w:sz="8" w:space="0" w:color="666666"/>
+              <w:top w:val="single" w:sz="8" w:space="0" w:color="666666"/>
+            </w:tcBorders>
+            <w:shd w:val="clear" w:color="auto" w:fill="FFFFFF"/>
+            <w:tcMar>
+              <w:top w:w="0" w:type="dxa"/>
+              <w:bottom w:w="0" w:type="dxa"/>
+              <w:left w:w="0" w:type="dxa"/>
+              <w:right w:w="0" w:type="dxa"/>
+            </w:tcMar>
+            <w:vAlign w:val="center"/>
+          </w:tcPr>
+          <w:p>
+            <w:pPr>
+              <w:jc w:val="left"/>
+              <w:spacing w:after="60" w:before="60" w:line="240"/>
+              <w:ind w:firstLine="0" w:left="60" w:right="60"/>
+            </w:pPr>
+            <w:r xmlns:w="http://schemas.openxmlformats.org/wordprocessingml/2006/main" xmlns:wp="http://schemas.openxmlformats.org/drawingml/2006/wordprocessingDrawing" xmlns:r="http://schemas.openxmlformats.org/officeDocument/2006/relationships" xmlns:w14="http://schemas.microsoft.com/office/word/2010/wordml">
+              <w:rPr>
+                <w:rFonts w:ascii="Arial" w:hAnsi="Arial" w:eastAsia="Arial" w:cs="Arial"/>
+                <w:sz w:val="22"/>
+                <w:szCs w:val="22"/>
+                <w:color w:val="000000"/>
+              </w:rPr>
+              <w:t xml:space="preserve">Urb. score</w:t>
+            </w:r>
+          </w:p>
+        </w:tc>
+        <w:tc>
+          <w:tcPr>
+            <w:tcBorders>
+              <w:bottom w:val="single" w:sz="8" w:space="0" w:color="666666"/>
+              <w:top w:val="single" w:sz="8" w:space="0" w:color="666666"/>
+            </w:tcBorders>
+            <w:shd w:val="clear" w:color="auto" w:fill="FFFFFF"/>
+            <w:tcMar>
+              <w:top w:w="0" w:type="dxa"/>
+              <w:bottom w:w="0" w:type="dxa"/>
+              <w:left w:w="0" w:type="dxa"/>
+              <w:right w:w="0" w:type="dxa"/>
+            </w:tcMar>
+            <w:vAlign w:val="center"/>
+          </w:tcPr>
+          <w:p>
+            <w:pPr>
+              <w:jc w:val="left"/>
+              <w:spacing w:after="60" w:before="60" w:line="240"/>
+              <w:ind w:firstLine="0" w:left="60" w:right="60"/>
+            </w:pPr>
+            <w:r xmlns:w="http://schemas.openxmlformats.org/wordprocessingml/2006/main" xmlns:wp="http://schemas.openxmlformats.org/drawingml/2006/wordprocessingDrawing" xmlns:r="http://schemas.openxmlformats.org/officeDocument/2006/relationships" xmlns:w14="http://schemas.microsoft.com/office/word/2010/wordml">
+              <w:rPr>
+                <w:rFonts w:ascii="Arial" w:hAnsi="Arial" w:eastAsia="Arial" w:cs="Arial"/>
+                <w:sz w:val="22"/>
+                <w:szCs w:val="22"/>
+                <w:color w:val="000000"/>
+              </w:rPr>
+              <w:t xml:space="preserve">Subtransect</w:t>
+            </w:r>
+          </w:p>
+        </w:tc>
+        <w:tc>
+          <w:tcPr>
+            <w:tcBorders>
+              <w:bottom w:val="single" w:sz="8" w:space="0" w:color="666666"/>
+              <w:top w:val="single" w:sz="8" w:space="0" w:color="666666"/>
+            </w:tcBorders>
+            <w:shd w:val="clear" w:color="auto" w:fill="FFFFFF"/>
+            <w:tcMar>
+              <w:top w:w="0" w:type="dxa"/>
+              <w:bottom w:w="0" w:type="dxa"/>
+              <w:left w:w="0" w:type="dxa"/>
+              <w:right w:w="0" w:type="dxa"/>
+            </w:tcMar>
+            <w:vAlign w:val="center"/>
+          </w:tcPr>
+          <w:p>
+            <w:pPr>
+              <w:jc w:val="center"/>
+              <w:spacing w:after="60" w:before="60" w:line="240"/>
+              <w:ind w:firstLine="0" w:left="60" w:right="60"/>
+            </w:pPr>
+            <w:r xmlns:w="http://schemas.openxmlformats.org/wordprocessingml/2006/main" xmlns:wp="http://schemas.openxmlformats.org/drawingml/2006/wordprocessingDrawing" xmlns:r="http://schemas.openxmlformats.org/officeDocument/2006/relationships" xmlns:w14="http://schemas.microsoft.com/office/word/2010/wordml">
+              <w:rPr>
+                <w:rFonts w:ascii="Arial" w:hAnsi="Arial" w:eastAsia="Arial" w:cs="Arial"/>
+                <w:b/>
+                <w:sz w:val="22"/>
+                <w:szCs w:val="22"/>
+                <w:color w:val="000000"/>
+              </w:rPr>
+              <w:t xml:space="preserve">0.045</w:t>
+            </w:r>
+          </w:p>
+        </w:tc>
+        <w:tc>
+          <w:tcPr>
+            <w:tcBorders>
+              <w:bottom w:val="single" w:sz="8" w:space="0" w:color="666666"/>
+              <w:top w:val="single" w:sz="8" w:space="0" w:color="666666"/>
+            </w:tcBorders>
+            <w:shd w:val="clear" w:color="auto" w:fill="FFFFFF"/>
+            <w:tcMar>
+              <w:top w:w="0" w:type="dxa"/>
+              <w:bottom w:w="0" w:type="dxa"/>
+              <w:left w:w="0" w:type="dxa"/>
+              <w:right w:w="0" w:type="dxa"/>
+            </w:tcMar>
+            <w:vAlign w:val="center"/>
+          </w:tcPr>
+          <w:p>
+            <w:pPr>
+              <w:jc w:val="center"/>
+              <w:spacing w:after="60" w:before="60" w:line="240"/>
+              <w:ind w:firstLine="0" w:left="60" w:right="60"/>
+            </w:pPr>
+            <w:r xmlns:w="http://schemas.openxmlformats.org/wordprocessingml/2006/main" xmlns:wp="http://schemas.openxmlformats.org/drawingml/2006/wordprocessingDrawing" xmlns:r="http://schemas.openxmlformats.org/officeDocument/2006/relationships" xmlns:w14="http://schemas.microsoft.com/office/word/2010/wordml">
+              <w:rPr>
+                <w:rFonts w:ascii="Arial" w:hAnsi="Arial" w:eastAsia="Arial" w:cs="Arial"/>
+                <w:sz w:val="22"/>
+                <w:szCs w:val="22"/>
+                <w:color w:val="000000"/>
+              </w:rPr>
+              <w:t xml:space="preserve">0.147</w:t>
             </w:r>
           </w:p>
         </w:tc>
@@ -3045,234 +3499,7 @@
                 <w:szCs w:val="22"/>
                 <w:color w:val="000000"/>
               </w:rPr>
-              <w:t xml:space="preserve">13</w:t>
-            </w:r>
-          </w:p>
-        </w:tc>
-        <w:tc>
-          <w:tcPr>
-            <w:tcBorders>
-              <w:bottom w:val="single" w:sz="8" w:space="0" w:color="666666"/>
-              <w:top w:val="single" w:sz="8" w:space="0" w:color="666666"/>
-              <w:left w:val="single" w:sz="8" w:space="0" w:color="666666"/>
-            </w:tcBorders>
-            <w:shd w:val="clear" w:color="auto" w:fill="FFFFFF"/>
-            <w:tcMar>
-              <w:top w:w="0" w:type="dxa"/>
-              <w:bottom w:w="0" w:type="dxa"/>
-              <w:left w:w="0" w:type="dxa"/>
-              <w:right w:w="0" w:type="dxa"/>
-            </w:tcMar>
-            <w:vAlign w:val="center"/>
-          </w:tcPr>
-          <w:p>
-            <w:pPr>
-              <w:jc w:val="left"/>
-              <w:spacing w:after="60" w:before="60" w:line="240"/>
-              <w:ind w:firstLine="0" w:left="60" w:right="60"/>
-            </w:pPr>
-            <w:r xmlns:w="http://schemas.openxmlformats.org/wordprocessingml/2006/main" xmlns:wp="http://schemas.openxmlformats.org/drawingml/2006/wordprocessingDrawing" xmlns:r="http://schemas.openxmlformats.org/officeDocument/2006/relationships" xmlns:w14="http://schemas.microsoft.com/office/word/2010/wordml">
-              <w:rPr>
-                <w:rFonts w:ascii="Arial" w:hAnsi="Arial" w:eastAsia="Arial" w:cs="Arial"/>
-                <w:sz w:val="22"/>
-                <w:szCs w:val="22"/>
-                <w:color w:val="000000"/>
-              </w:rPr>
-              <w:t xml:space="preserve">Height before flowering</w:t>
-            </w:r>
-          </w:p>
-        </w:tc>
-        <w:tc>
-          <w:tcPr>
-            <w:tcBorders>
-              <w:bottom w:val="single" w:sz="8" w:space="0" w:color="666666"/>
-              <w:top w:val="single" w:sz="8" w:space="0" w:color="666666"/>
-            </w:tcBorders>
-            <w:shd w:val="clear" w:color="auto" w:fill="FFFFFF"/>
-            <w:tcMar>
-              <w:top w:w="0" w:type="dxa"/>
-              <w:bottom w:w="0" w:type="dxa"/>
-              <w:left w:w="0" w:type="dxa"/>
-              <w:right w:w="0" w:type="dxa"/>
-            </w:tcMar>
-            <w:vAlign w:val="center"/>
-          </w:tcPr>
-          <w:p>
-            <w:pPr>
-              <w:jc w:val="left"/>
-              <w:spacing w:after="60" w:before="60" w:line="240"/>
-              <w:ind w:firstLine="0" w:left="60" w:right="60"/>
-            </w:pPr>
-            <w:r xmlns:w="http://schemas.openxmlformats.org/wordprocessingml/2006/main" xmlns:wp="http://schemas.openxmlformats.org/drawingml/2006/wordprocessingDrawing" xmlns:r="http://schemas.openxmlformats.org/officeDocument/2006/relationships" xmlns:w14="http://schemas.microsoft.com/office/word/2010/wordml">
-              <w:rPr>
-                <w:rFonts w:ascii="Arial" w:hAnsi="Arial" w:eastAsia="Arial" w:cs="Arial"/>
-                <w:sz w:val="22"/>
-                <w:szCs w:val="22"/>
-                <w:color w:val="000000"/>
-              </w:rPr>
-              <w:t xml:space="preserve">Distance</w:t>
-            </w:r>
-          </w:p>
-        </w:tc>
-        <w:tc>
-          <w:tcPr>
-            <w:tcBorders>
-              <w:bottom w:val="single" w:sz="8" w:space="0" w:color="666666"/>
-              <w:top w:val="single" w:sz="8" w:space="0" w:color="666666"/>
-            </w:tcBorders>
-            <w:shd w:val="clear" w:color="auto" w:fill="FFFFFF"/>
-            <w:tcMar>
-              <w:top w:w="0" w:type="dxa"/>
-              <w:bottom w:w="0" w:type="dxa"/>
-              <w:left w:w="0" w:type="dxa"/>
-              <w:right w:w="0" w:type="dxa"/>
-            </w:tcMar>
-            <w:vAlign w:val="center"/>
-          </w:tcPr>
-          <w:p>
-            <w:pPr>
-              <w:jc w:val="left"/>
-              <w:spacing w:after="60" w:before="60" w:line="240"/>
-              <w:ind w:firstLine="0" w:left="60" w:right="60"/>
-            </w:pPr>
-            <w:r xmlns:w="http://schemas.openxmlformats.org/wordprocessingml/2006/main" xmlns:wp="http://schemas.openxmlformats.org/drawingml/2006/wordprocessingDrawing" xmlns:r="http://schemas.openxmlformats.org/officeDocument/2006/relationships" xmlns:w14="http://schemas.microsoft.com/office/word/2010/wordml">
-              <w:rPr>
-                <w:rFonts w:ascii="Arial" w:hAnsi="Arial" w:eastAsia="Arial" w:cs="Arial"/>
-                <w:sz w:val="22"/>
-                <w:szCs w:val="22"/>
-                <w:color w:val="000000"/>
-              </w:rPr>
-              <w:t xml:space="preserve">Distance</w:t>
-            </w:r>
-          </w:p>
-        </w:tc>
-        <w:tc>
-          <w:tcPr>
-            <w:tcBorders>
-              <w:bottom w:val="single" w:sz="8" w:space="0" w:color="666666"/>
-              <w:top w:val="single" w:sz="8" w:space="0" w:color="666666"/>
-            </w:tcBorders>
-            <w:shd w:val="clear" w:color="auto" w:fill="FFFFFF"/>
-            <w:tcMar>
-              <w:top w:w="0" w:type="dxa"/>
-              <w:bottom w:w="0" w:type="dxa"/>
-              <w:left w:w="0" w:type="dxa"/>
-              <w:right w:w="0" w:type="dxa"/>
-            </w:tcMar>
-            <w:vAlign w:val="center"/>
-          </w:tcPr>
-          <w:p>
-            <w:pPr>
-              <w:jc w:val="center"/>
-              <w:spacing w:after="60" w:before="60" w:line="240"/>
-              <w:ind w:firstLine="0" w:left="60" w:right="60"/>
-            </w:pPr>
-            <w:r xmlns:w="http://schemas.openxmlformats.org/wordprocessingml/2006/main" xmlns:wp="http://schemas.openxmlformats.org/drawingml/2006/wordprocessingDrawing" xmlns:r="http://schemas.openxmlformats.org/officeDocument/2006/relationships" xmlns:w14="http://schemas.microsoft.com/office/word/2010/wordml">
-              <w:rPr>
-                <w:rFonts w:ascii="Arial" w:hAnsi="Arial" w:eastAsia="Arial" w:cs="Arial"/>
-                <w:sz w:val="22"/>
-                <w:szCs w:val="22"/>
-                <w:color w:val="000000"/>
-              </w:rPr>
-              <w:t xml:space="preserve">0.083</w:t>
-            </w:r>
-          </w:p>
-        </w:tc>
-        <w:tc>
-          <w:tcPr>
-            <w:tcBorders>
-              <w:bottom w:val="single" w:sz="8" w:space="0" w:color="666666"/>
-              <w:top w:val="single" w:sz="8" w:space="0" w:color="666666"/>
-            </w:tcBorders>
-            <w:shd w:val="clear" w:color="auto" w:fill="FFFFFF"/>
-            <w:tcMar>
-              <w:top w:w="0" w:type="dxa"/>
-              <w:bottom w:w="0" w:type="dxa"/>
-              <w:left w:w="0" w:type="dxa"/>
-              <w:right w:w="0" w:type="dxa"/>
-            </w:tcMar>
-            <w:vAlign w:val="center"/>
-          </w:tcPr>
-          <w:p>
-            <w:pPr>
-              <w:jc w:val="center"/>
-              <w:spacing w:after="60" w:before="60" w:line="240"/>
-              <w:ind w:firstLine="0" w:left="60" w:right="60"/>
-            </w:pPr>
-            <w:r xmlns:w="http://schemas.openxmlformats.org/wordprocessingml/2006/main" xmlns:wp="http://schemas.openxmlformats.org/drawingml/2006/wordprocessingDrawing" xmlns:r="http://schemas.openxmlformats.org/officeDocument/2006/relationships" xmlns:w14="http://schemas.microsoft.com/office/word/2010/wordml">
-              <w:rPr>
-                <w:rFonts w:ascii="Arial" w:hAnsi="Arial" w:eastAsia="Arial" w:cs="Arial"/>
-                <w:b/>
-                <w:sz w:val="22"/>
-                <w:szCs w:val="22"/>
-                <w:color w:val="000000"/>
-              </w:rPr>
-              <w:t xml:space="preserve">0.047</w:t>
-            </w:r>
-          </w:p>
-        </w:tc>
-      </w:tr>
-      <w:tr>
-        <w:trPr>
-          <w:cantSplit/>
-          <w:trHeight w:val="510" w:hRule="auto"/>
-        </w:trPr>
-        <w:tc>
-          <w:tcPr>
-            <w:vMerge/>
-            <w:tcBorders>
-              <w:bottom w:val="single" w:sz="8" w:space="0" w:color="666666"/>
-              <w:top w:val="single" w:sz="8" w:space="0" w:color="666666"/>
-              <w:right w:val="single" w:sz="8" w:space="0" w:color="666666"/>
-            </w:tcBorders>
-            <w:shd w:val="clear" w:color="auto" w:fill="FFFFFF"/>
-            <w:tcMar>
-              <w:top w:w="0" w:type="dxa"/>
-              <w:bottom w:w="0" w:type="dxa"/>
-              <w:left w:w="0" w:type="dxa"/>
-              <w:right w:w="0" w:type="dxa"/>
-            </w:tcMar>
-            <w:vAlign w:val="center"/>
-          </w:tcPr>
-          <w:p>
-            <w:pPr>
-              <w:jc w:val="center"/>
-              <w:spacing w:after="60" w:before="60" w:line="240"/>
-              <w:ind w:firstLine="0" w:left="60" w:right="60"/>
-            </w:pPr>
-          </w:p>
-        </w:tc>
-        <w:tc>
-          <w:tcPr>
-            <w:tcBorders>
-              <w:bottom w:val="single" w:sz="8" w:space="0" w:color="666666"/>
-              <w:top w:val="single" w:sz="8" w:space="0" w:color="666666"/>
-              <w:left w:val="single" w:sz="8" w:space="0" w:color="666666"/>
-              <w:right w:val="single" w:sz="8" w:space="0" w:color="666666"/>
-            </w:tcBorders>
-            <w:shd w:val="clear" w:color="auto" w:fill="FFFFFF"/>
-            <w:tcMar>
-              <w:top w:w="0" w:type="dxa"/>
-              <w:bottom w:w="0" w:type="dxa"/>
-              <w:left w:w="0" w:type="dxa"/>
-              <w:right w:w="0" w:type="dxa"/>
-            </w:tcMar>
-            <w:vAlign w:val="center"/>
-          </w:tcPr>
-          <w:p>
-            <w:pPr>
-              <w:jc w:val="center"/>
-              <w:spacing w:after="60" w:before="60" w:line="240"/>
-              <w:ind w:firstLine="0" w:left="60" w:right="60"/>
-            </w:pPr>
-            <w:r xmlns:w="http://schemas.openxmlformats.org/wordprocessingml/2006/main" xmlns:wp="http://schemas.openxmlformats.org/drawingml/2006/wordprocessingDrawing" xmlns:r="http://schemas.openxmlformats.org/officeDocument/2006/relationships" xmlns:w14="http://schemas.microsoft.com/office/word/2010/wordml">
-              <w:rPr>
-                <w:rFonts w:ascii="Arial" w:hAnsi="Arial" w:eastAsia="Arial" w:cs="Arial"/>
-                <w:sz w:val="22"/>
-                <w:szCs w:val="22"/>
-                <w:color w:val="000000"/>
-              </w:rPr>
-              <w:t xml:space="preserve">14</w:t>
+              <w:t xml:space="preserve">15</w:t>
             </w:r>
           </w:p>
         </w:tc>
@@ -3499,7 +3726,7 @@
                 <w:szCs w:val="22"/>
                 <w:color w:val="000000"/>
               </w:rPr>
-              <w:t xml:space="preserve">15</w:t>
+              <w:t xml:space="preserve">16</w:t>
             </w:r>
           </w:p>
         </w:tc>

</xml_diff>